<commit_message>
adding beg, int, expert quizes
</commit_message>
<xml_diff>
--- a/Week7/japanese words.docx
+++ b/Week7/japanese words.docx
@@ -3574,10 +3574,6 @@
     </w:p>
     <w:p>
       <w:pPr>
-        <w:numPr>
-          <w:ilvl w:val="0"/>
-          <w:numId w:val="3"/>
-        </w:numPr>
         <w:pBdr>
           <w:top w:val="single" w:sz="2" w:space="0" w:color="E3E3E3"/>
           <w:left w:val="single" w:sz="2" w:space="5" w:color="E3E3E3"/>
@@ -3586,7 +3582,7 @@
         </w:pBdr>
         <w:shd w:val="clear" w:color="auto" w:fill="FFFFFF"/>
         <w:spacing w:after="0" w:line="240" w:lineRule="auto"/>
-        <w:ind w:left="0"/>
+        <w:ind w:left="-360"/>
         <w:rPr>
           <w:rFonts w:ascii="Segoe UI" w:eastAsia="Times New Roman" w:hAnsi="Segoe UI" w:cs="Segoe UI"/>
           <w:color w:val="0D0D0D"/>
@@ -3667,10 +3663,6 @@
     </w:p>
     <w:p>
       <w:pPr>
-        <w:numPr>
-          <w:ilvl w:val="0"/>
-          <w:numId w:val="3"/>
-        </w:numPr>
         <w:pBdr>
           <w:top w:val="single" w:sz="2" w:space="0" w:color="E3E3E3"/>
           <w:left w:val="single" w:sz="2" w:space="5" w:color="E3E3E3"/>
@@ -3679,7 +3671,7 @@
         </w:pBdr>
         <w:shd w:val="clear" w:color="auto" w:fill="FFFFFF"/>
         <w:spacing w:after="0" w:line="240" w:lineRule="auto"/>
-        <w:ind w:left="0"/>
+        <w:ind w:left="-360"/>
         <w:rPr>
           <w:rFonts w:ascii="Segoe UI" w:eastAsia="Times New Roman" w:hAnsi="Segoe UI" w:cs="Segoe UI"/>
           <w:color w:val="0D0D0D"/>
@@ -3760,10 +3752,6 @@
     </w:p>
     <w:p>
       <w:pPr>
-        <w:numPr>
-          <w:ilvl w:val="0"/>
-          <w:numId w:val="3"/>
-        </w:numPr>
         <w:pBdr>
           <w:top w:val="single" w:sz="2" w:space="0" w:color="E3E3E3"/>
           <w:left w:val="single" w:sz="2" w:space="5" w:color="E3E3E3"/>
@@ -3772,7 +3760,7 @@
         </w:pBdr>
         <w:shd w:val="clear" w:color="auto" w:fill="FFFFFF"/>
         <w:spacing w:after="0" w:line="240" w:lineRule="auto"/>
-        <w:ind w:left="0"/>
+        <w:ind w:left="-360"/>
         <w:rPr>
           <w:rFonts w:ascii="Segoe UI" w:eastAsia="Times New Roman" w:hAnsi="Segoe UI" w:cs="Segoe UI"/>
           <w:color w:val="0D0D0D"/>
@@ -3853,10 +3841,6 @@
     </w:p>
     <w:p>
       <w:pPr>
-        <w:numPr>
-          <w:ilvl w:val="0"/>
-          <w:numId w:val="3"/>
-        </w:numPr>
         <w:pBdr>
           <w:top w:val="single" w:sz="2" w:space="0" w:color="E3E3E3"/>
           <w:left w:val="single" w:sz="2" w:space="5" w:color="E3E3E3"/>
@@ -3865,7 +3849,7 @@
         </w:pBdr>
         <w:shd w:val="clear" w:color="auto" w:fill="FFFFFF"/>
         <w:spacing w:after="0" w:line="240" w:lineRule="auto"/>
-        <w:ind w:left="0"/>
+        <w:ind w:left="-360"/>
         <w:rPr>
           <w:rFonts w:ascii="Segoe UI" w:eastAsia="Times New Roman" w:hAnsi="Segoe UI" w:cs="Segoe UI"/>
           <w:color w:val="0D0D0D"/>
@@ -3946,10 +3930,6 @@
     </w:p>
     <w:p>
       <w:pPr>
-        <w:numPr>
-          <w:ilvl w:val="0"/>
-          <w:numId w:val="3"/>
-        </w:numPr>
         <w:pBdr>
           <w:top w:val="single" w:sz="2" w:space="0" w:color="E3E3E3"/>
           <w:left w:val="single" w:sz="2" w:space="5" w:color="E3E3E3"/>
@@ -3958,7 +3938,7 @@
         </w:pBdr>
         <w:shd w:val="clear" w:color="auto" w:fill="FFFFFF"/>
         <w:spacing w:after="0" w:line="240" w:lineRule="auto"/>
-        <w:ind w:left="0"/>
+        <w:ind w:left="-360"/>
         <w:rPr>
           <w:rFonts w:ascii="Segoe UI" w:eastAsia="Times New Roman" w:hAnsi="Segoe UI" w:cs="Segoe UI"/>
           <w:color w:val="0D0D0D"/>
@@ -4039,10 +4019,6 @@
     </w:p>
     <w:p>
       <w:pPr>
-        <w:numPr>
-          <w:ilvl w:val="0"/>
-          <w:numId w:val="3"/>
-        </w:numPr>
         <w:pBdr>
           <w:top w:val="single" w:sz="2" w:space="0" w:color="E3E3E3"/>
           <w:left w:val="single" w:sz="2" w:space="5" w:color="E3E3E3"/>
@@ -4051,7 +4027,7 @@
         </w:pBdr>
         <w:shd w:val="clear" w:color="auto" w:fill="FFFFFF"/>
         <w:spacing w:after="0" w:line="240" w:lineRule="auto"/>
-        <w:ind w:left="0"/>
+        <w:ind w:left="-360"/>
         <w:rPr>
           <w:rFonts w:ascii="Segoe UI" w:eastAsia="Times New Roman" w:hAnsi="Segoe UI" w:cs="Segoe UI"/>
           <w:color w:val="0D0D0D"/>
@@ -4132,10 +4108,6 @@
     </w:p>
     <w:p>
       <w:pPr>
-        <w:numPr>
-          <w:ilvl w:val="0"/>
-          <w:numId w:val="3"/>
-        </w:numPr>
         <w:pBdr>
           <w:top w:val="single" w:sz="2" w:space="0" w:color="E3E3E3"/>
           <w:left w:val="single" w:sz="2" w:space="5" w:color="E3E3E3"/>
@@ -4144,7 +4116,7 @@
         </w:pBdr>
         <w:shd w:val="clear" w:color="auto" w:fill="FFFFFF"/>
         <w:spacing w:after="0" w:line="240" w:lineRule="auto"/>
-        <w:ind w:left="0"/>
+        <w:ind w:left="-360"/>
         <w:rPr>
           <w:rFonts w:ascii="Segoe UI" w:eastAsia="Times New Roman" w:hAnsi="Segoe UI" w:cs="Segoe UI"/>
           <w:color w:val="0D0D0D"/>
@@ -4225,10 +4197,6 @@
     </w:p>
     <w:p>
       <w:pPr>
-        <w:numPr>
-          <w:ilvl w:val="0"/>
-          <w:numId w:val="3"/>
-        </w:numPr>
         <w:pBdr>
           <w:top w:val="single" w:sz="2" w:space="0" w:color="E3E3E3"/>
           <w:left w:val="single" w:sz="2" w:space="5" w:color="E3E3E3"/>
@@ -4237,7 +4205,7 @@
         </w:pBdr>
         <w:shd w:val="clear" w:color="auto" w:fill="FFFFFF"/>
         <w:spacing w:after="0" w:line="240" w:lineRule="auto"/>
-        <w:ind w:left="0"/>
+        <w:ind w:left="-360"/>
         <w:rPr>
           <w:rFonts w:ascii="Segoe UI" w:eastAsia="Times New Roman" w:hAnsi="Segoe UI" w:cs="Segoe UI"/>
           <w:color w:val="0D0D0D"/>
@@ -4318,10 +4286,6 @@
     </w:p>
     <w:p>
       <w:pPr>
-        <w:numPr>
-          <w:ilvl w:val="0"/>
-          <w:numId w:val="3"/>
-        </w:numPr>
         <w:pBdr>
           <w:top w:val="single" w:sz="2" w:space="0" w:color="E3E3E3"/>
           <w:left w:val="single" w:sz="2" w:space="5" w:color="E3E3E3"/>
@@ -4330,7 +4294,7 @@
         </w:pBdr>
         <w:shd w:val="clear" w:color="auto" w:fill="FFFFFF"/>
         <w:spacing w:after="0" w:line="240" w:lineRule="auto"/>
-        <w:ind w:left="0"/>
+        <w:ind w:left="-360"/>
         <w:rPr>
           <w:rFonts w:ascii="Segoe UI" w:eastAsia="Times New Roman" w:hAnsi="Segoe UI" w:cs="Segoe UI"/>
           <w:color w:val="0D0D0D"/>
@@ -4411,10 +4375,6 @@
     </w:p>
     <w:p>
       <w:pPr>
-        <w:numPr>
-          <w:ilvl w:val="0"/>
-          <w:numId w:val="3"/>
-        </w:numPr>
         <w:pBdr>
           <w:top w:val="single" w:sz="2" w:space="0" w:color="E3E3E3"/>
           <w:left w:val="single" w:sz="2" w:space="5" w:color="E3E3E3"/>
@@ -4423,7 +4383,7 @@
         </w:pBdr>
         <w:shd w:val="clear" w:color="auto" w:fill="FFFFFF"/>
         <w:spacing w:after="0" w:line="240" w:lineRule="auto"/>
-        <w:ind w:left="0"/>
+        <w:ind w:left="-360"/>
         <w:rPr>
           <w:rFonts w:ascii="Segoe UI" w:eastAsia="Times New Roman" w:hAnsi="Segoe UI" w:cs="Segoe UI"/>
           <w:color w:val="0D0D0D"/>
@@ -4480,10 +4440,6 @@
     </w:p>
     <w:p>
       <w:pPr>
-        <w:numPr>
-          <w:ilvl w:val="0"/>
-          <w:numId w:val="3"/>
-        </w:numPr>
         <w:pBdr>
           <w:top w:val="single" w:sz="2" w:space="0" w:color="E3E3E3"/>
           <w:left w:val="single" w:sz="2" w:space="5" w:color="E3E3E3"/>
@@ -4492,7 +4448,7 @@
         </w:pBdr>
         <w:shd w:val="clear" w:color="auto" w:fill="FFFFFF"/>
         <w:spacing w:after="0" w:line="240" w:lineRule="auto"/>
-        <w:ind w:left="0"/>
+        <w:ind w:left="-360"/>
         <w:rPr>
           <w:rFonts w:ascii="Segoe UI" w:eastAsia="Times New Roman" w:hAnsi="Segoe UI" w:cs="Segoe UI"/>
           <w:color w:val="0D0D0D"/>
@@ -4573,10 +4529,6 @@
     </w:p>
     <w:p>
       <w:pPr>
-        <w:numPr>
-          <w:ilvl w:val="0"/>
-          <w:numId w:val="3"/>
-        </w:numPr>
         <w:pBdr>
           <w:top w:val="single" w:sz="2" w:space="0" w:color="E3E3E3"/>
           <w:left w:val="single" w:sz="2" w:space="5" w:color="E3E3E3"/>
@@ -4585,7 +4537,7 @@
         </w:pBdr>
         <w:shd w:val="clear" w:color="auto" w:fill="FFFFFF"/>
         <w:spacing w:after="0" w:line="240" w:lineRule="auto"/>
-        <w:ind w:left="0"/>
+        <w:ind w:left="-360"/>
         <w:rPr>
           <w:rFonts w:ascii="Segoe UI" w:eastAsia="Times New Roman" w:hAnsi="Segoe UI" w:cs="Segoe UI"/>
           <w:color w:val="0D0D0D"/>
@@ -4666,10 +4618,6 @@
     </w:p>
     <w:p>
       <w:pPr>
-        <w:numPr>
-          <w:ilvl w:val="0"/>
-          <w:numId w:val="3"/>
-        </w:numPr>
         <w:pBdr>
           <w:top w:val="single" w:sz="2" w:space="0" w:color="E3E3E3"/>
           <w:left w:val="single" w:sz="2" w:space="5" w:color="E3E3E3"/>
@@ -4678,7 +4626,7 @@
         </w:pBdr>
         <w:shd w:val="clear" w:color="auto" w:fill="FFFFFF"/>
         <w:spacing w:after="0" w:line="240" w:lineRule="auto"/>
-        <w:ind w:left="0"/>
+        <w:ind w:left="-360"/>
         <w:rPr>
           <w:rFonts w:ascii="Segoe UI" w:eastAsia="Times New Roman" w:hAnsi="Segoe UI" w:cs="Segoe UI"/>
           <w:color w:val="0D0D0D"/>
@@ -4759,10 +4707,6 @@
     </w:p>
     <w:p>
       <w:pPr>
-        <w:numPr>
-          <w:ilvl w:val="0"/>
-          <w:numId w:val="3"/>
-        </w:numPr>
         <w:pBdr>
           <w:top w:val="single" w:sz="2" w:space="0" w:color="E3E3E3"/>
           <w:left w:val="single" w:sz="2" w:space="5" w:color="E3E3E3"/>
@@ -4771,7 +4715,7 @@
         </w:pBdr>
         <w:shd w:val="clear" w:color="auto" w:fill="FFFFFF"/>
         <w:spacing w:after="0" w:line="240" w:lineRule="auto"/>
-        <w:ind w:left="0"/>
+        <w:ind w:left="-360"/>
         <w:rPr>
           <w:rFonts w:ascii="Segoe UI" w:eastAsia="Times New Roman" w:hAnsi="Segoe UI" w:cs="Segoe UI"/>
           <w:color w:val="0D0D0D"/>
@@ -4852,10 +4796,6 @@
     </w:p>
     <w:p>
       <w:pPr>
-        <w:numPr>
-          <w:ilvl w:val="0"/>
-          <w:numId w:val="3"/>
-        </w:numPr>
         <w:pBdr>
           <w:top w:val="single" w:sz="2" w:space="0" w:color="E3E3E3"/>
           <w:left w:val="single" w:sz="2" w:space="5" w:color="E3E3E3"/>
@@ -4864,7 +4804,7 @@
         </w:pBdr>
         <w:shd w:val="clear" w:color="auto" w:fill="FFFFFF"/>
         <w:spacing w:after="0" w:line="240" w:lineRule="auto"/>
-        <w:ind w:left="0"/>
+        <w:ind w:left="-360"/>
         <w:rPr>
           <w:rFonts w:ascii="Segoe UI" w:eastAsia="Times New Roman" w:hAnsi="Segoe UI" w:cs="Segoe UI"/>
           <w:color w:val="0D0D0D"/>
@@ -4945,10 +4885,6 @@
     </w:p>
     <w:p>
       <w:pPr>
-        <w:numPr>
-          <w:ilvl w:val="0"/>
-          <w:numId w:val="3"/>
-        </w:numPr>
         <w:pBdr>
           <w:top w:val="single" w:sz="2" w:space="0" w:color="E3E3E3"/>
           <w:left w:val="single" w:sz="2" w:space="5" w:color="E3E3E3"/>
@@ -4957,7 +4893,7 @@
         </w:pBdr>
         <w:shd w:val="clear" w:color="auto" w:fill="FFFFFF"/>
         <w:spacing w:after="0" w:line="240" w:lineRule="auto"/>
-        <w:ind w:left="0"/>
+        <w:ind w:left="-360"/>
         <w:rPr>
           <w:rFonts w:ascii="Segoe UI" w:eastAsia="Times New Roman" w:hAnsi="Segoe UI" w:cs="Segoe UI"/>
           <w:color w:val="0D0D0D"/>
@@ -5038,10 +4974,6 @@
     </w:p>
     <w:p>
       <w:pPr>
-        <w:numPr>
-          <w:ilvl w:val="0"/>
-          <w:numId w:val="3"/>
-        </w:numPr>
         <w:pBdr>
           <w:top w:val="single" w:sz="2" w:space="0" w:color="E3E3E3"/>
           <w:left w:val="single" w:sz="2" w:space="5" w:color="E3E3E3"/>
@@ -5050,7 +4982,7 @@
         </w:pBdr>
         <w:shd w:val="clear" w:color="auto" w:fill="FFFFFF"/>
         <w:spacing w:after="0" w:line="240" w:lineRule="auto"/>
-        <w:ind w:left="0"/>
+        <w:ind w:left="-360"/>
         <w:rPr>
           <w:rFonts w:ascii="Segoe UI" w:eastAsia="Times New Roman" w:hAnsi="Segoe UI" w:cs="Segoe UI"/>
           <w:color w:val="0D0D0D"/>
@@ -5131,10 +5063,6 @@
     </w:p>
     <w:p>
       <w:pPr>
-        <w:numPr>
-          <w:ilvl w:val="0"/>
-          <w:numId w:val="3"/>
-        </w:numPr>
         <w:pBdr>
           <w:top w:val="single" w:sz="2" w:space="0" w:color="E3E3E3"/>
           <w:left w:val="single" w:sz="2" w:space="5" w:color="E3E3E3"/>
@@ -5143,7 +5071,7 @@
         </w:pBdr>
         <w:shd w:val="clear" w:color="auto" w:fill="FFFFFF"/>
         <w:spacing w:after="0" w:line="240" w:lineRule="auto"/>
-        <w:ind w:left="0"/>
+        <w:ind w:left="-360"/>
         <w:rPr>
           <w:rFonts w:ascii="Segoe UI" w:eastAsia="Times New Roman" w:hAnsi="Segoe UI" w:cs="Segoe UI"/>
           <w:color w:val="0D0D0D"/>
@@ -5224,10 +5152,6 @@
     </w:p>
     <w:p>
       <w:pPr>
-        <w:numPr>
-          <w:ilvl w:val="0"/>
-          <w:numId w:val="3"/>
-        </w:numPr>
         <w:pBdr>
           <w:top w:val="single" w:sz="2" w:space="0" w:color="E3E3E3"/>
           <w:left w:val="single" w:sz="2" w:space="5" w:color="E3E3E3"/>
@@ -5236,7 +5160,7 @@
         </w:pBdr>
         <w:shd w:val="clear" w:color="auto" w:fill="FFFFFF"/>
         <w:spacing w:after="0" w:line="240" w:lineRule="auto"/>
-        <w:ind w:left="0"/>
+        <w:ind w:left="-360"/>
         <w:rPr>
           <w:rFonts w:ascii="Segoe UI" w:eastAsia="Times New Roman" w:hAnsi="Segoe UI" w:cs="Segoe UI"/>
           <w:color w:val="0D0D0D"/>
@@ -5317,10 +5241,6 @@
     </w:p>
     <w:p>
       <w:pPr>
-        <w:numPr>
-          <w:ilvl w:val="0"/>
-          <w:numId w:val="3"/>
-        </w:numPr>
         <w:pBdr>
           <w:top w:val="single" w:sz="2" w:space="0" w:color="E3E3E3"/>
           <w:left w:val="single" w:sz="2" w:space="5" w:color="E3E3E3"/>
@@ -5329,7 +5249,7 @@
         </w:pBdr>
         <w:shd w:val="clear" w:color="auto" w:fill="FFFFFF"/>
         <w:spacing w:after="0" w:line="240" w:lineRule="auto"/>
-        <w:ind w:left="0"/>
+        <w:ind w:left="-360"/>
         <w:rPr>
           <w:rFonts w:ascii="Segoe UI" w:eastAsia="Times New Roman" w:hAnsi="Segoe UI" w:cs="Segoe UI"/>
           <w:color w:val="0D0D0D"/>
@@ -5407,8 +5327,6 @@
         </w:rPr>
         <w:t>) - Friday</w:t>
       </w:r>
-    </w:p>
-    <w:p>
       <w:bookmarkStart w:id="0" w:name="_GoBack"/>
       <w:bookmarkEnd w:id="0"/>
     </w:p>

</xml_diff>